<commit_message>
Added draft for plan for second semester
</commit_message>
<xml_diff>
--- a/Stargazer_Vision.docx
+++ b/Stargazer_Vision.docx
@@ -2096,8 +2096,16 @@
       <w:r>
         <w:t xml:space="preserve">email: </w:t>
       </w:r>
-      <w:r>
-        <w:t>lyuks@hotmail.com</w:t>
+      <w:hyperlink r:id="rId11" w:history="1">
+        <w:r>
+          <w:rPr>
+            <w:rStyle w:val="Hyperlink"/>
+          </w:rPr>
+          <w:t>lyuks@hotmail.com</w:t>
+        </w:r>
+      </w:hyperlink>
+      <w:r>
+        <w:t>, ICQ: 282432499</w:t>
       </w:r>
       <w:r>
         <w:t>). As part of the development team, he will have the responsibilities of coming up with user stories and testing of the system (using acceptance tests).</w:t>
@@ -5289,8 +5297,8 @@
       </w:pPr>
     </w:p>
     <w:sectPr>
-      <w:headerReference w:type="default" r:id="rId11"/>
-      <w:footerReference w:type="default" r:id="rId12"/>
+      <w:headerReference w:type="default" r:id="rId12"/>
+      <w:footerReference w:type="default" r:id="rId13"/>
       <w:pgSz w:w="12240" w:h="15840"/>
       <w:pgMar w:top="1440" w:right="1440" w:bottom="1440" w:left="1440" w:header="708" w:footer="708" w:gutter="0"/>
       <w:pgNumType w:start="1"/>

</xml_diff>